<commit_message>
worked on comments by KV
</commit_message>
<xml_diff>
--- a/manuscript/nuccomp_manuscript_docx.docx
+++ b/manuscript/nuccomp_manuscript_docx.docx
@@ -891,7 +891,7 @@
         <w:t xml:space="preserve"> </w:t>
       </w:r>
       <w:r>
-        <w:t xml:space="preserve">This scaled rate is then inverted by subtracting it from one and is reported in the BED format output as the</w:t>
+        <w:t xml:space="preserve">This scaled rate is then inverted by subtracting it from one and is reported in the BED format output as column 5, the</w:t>
       </w:r>
       <w:r>
         <w:t xml:space="preserve"> </w:t>
@@ -906,10 +906,7 @@
         <w:t xml:space="preserve">’</w:t>
       </w:r>
       <w:r>
-        <w:t xml:space="preserve"> </w:t>
-      </w:r>
-      <w:r>
-        <w:t xml:space="preserve">column 5.</w:t>
+        <w:t xml:space="preserve">.</w:t>
       </w:r>
       <w:r>
         <w:t xml:space="preserve"> </w:t>
@@ -1393,10 +1390,18 @@
     </w:p>
     <w:p>
       <w:pPr>
+        <w:pStyle w:val="DivCol"/>
+      </w:pPr>
+      <w:r>
+        <w:t xml:space="preserve">Methods should be past tense???</w:t>
+      </w:r>
+    </w:p>
+    <w:p>
+      <w:pPr>
         <w:pStyle w:val="TextBody"/>
       </w:pPr>
       <w:r>
-        <w:t xml:space="preserve">In order to demonstrate the convenience of nuccomp, it was implemented on several publicly available genomes.</w:t>
+        <w:t xml:space="preserve">In order to demonstrate the convenience of nuccomp, it was tested on several publicly available genomes.</w:t>
       </w:r>
       <w:r>
         <w:t xml:space="preserve"> </w:t>
@@ -1412,7 +1417,7 @@
         <w:t xml:space="preserve">Solanum tuberosum</w:t>
       </w:r>
       <w:r>
-        <w:t xml:space="preserve">) genome, consisted of 705 Mbp and an N50 of 1.3 Mbp, required 46.6 seconds.</w:t>
+        <w:t xml:space="preserve">) genome, with a size of 705 Mbp and an N50 of 1.3 Mbp, required 46.6 seconds.</w:t>
       </w:r>
       <w:r>
         <w:t xml:space="preserve"> </w:t>
@@ -1428,7 +1433,7 @@
         <w:t xml:space="preserve">Cannabis sativa</w:t>
       </w:r>
       <w:r>
-        <w:t xml:space="preserve">) genome, consisted of 876 Mbp and an N50 of 91 Mbp, required 45.7 seconds.</w:t>
+        <w:t xml:space="preserve">) genome, consisting of 876 Mbp with an N50 of 91 Mbp, required 45.7 seconds.</w:t>
       </w:r>
       <w:r>
         <w:t xml:space="preserve"> </w:t>
@@ -1718,13 +1723,13 @@
         <w:t xml:space="preserve"> </w:t>
       </w:r>
       <w:r>
-        <w:t xml:space="preserve">Because the summary table produced by nuccomp is saved as a text file, users have the potential to invent combinations of this information that the present authors never imagined.</w:t>
-      </w:r>
-      <w:r>
-        <w:t xml:space="preserve"> </w:t>
-      </w:r>
-      <w:r>
-        <w:t xml:space="preserve">It is hoped that by providing this functionality will allow users to create their own innovations derived from this foundation.</w:t>
+        <w:t xml:space="preserve">Because the summary table produced by nuccomp is saved as a text file, users have the potential to invent combinations of this information that the present authors haven’t imagined.</w:t>
+      </w:r>
+      <w:r>
+        <w:t xml:space="preserve"> </w:t>
+      </w:r>
+      <w:r>
+        <w:t xml:space="preserve">It is hoped that providing this functionality will allow users to create their own innovations derived from this foundation.</w:t>
       </w:r>
     </w:p>
     <w:p>
@@ -1766,7 +1771,7 @@
         <w:t xml:space="preserve"> </w:t>
       </w:r>
       <w:r>
-        <w:t xml:space="preserve">This makes it a feature rich option relative to nuccomp, however this richness comes with a performance cost.</w:t>
+        <w:t xml:space="preserve">This makes it a feature rich option relative to nuccomp; however this richness comes with a performance cost.</w:t>
       </w:r>
       <w:r>
         <w:t xml:space="preserve"> </w:t>
@@ -1784,7 +1789,7 @@
         <w:t xml:space="preserve"> </w:t>
       </w:r>
       <w:r>
-        <w:t xml:space="preserve">For example, we’ve begun using nuccomp.py to summarize PacBio sequencing libraries after receiving them from sequencing centers and prior to assembly as a form of quality control.</w:t>
+        <w:t xml:space="preserve">For example, we’ve begun using nuccomp.py to summarize long-read (PacBio) sequencing libraries after receiving them from sequencing centers and prior to assembly as a form of quality control.</w:t>
       </w:r>
       <w:r>
         <w:t xml:space="preserve"> </w:t>
@@ -1796,7 +1801,41 @@
         <w:t xml:space="preserve"> </w:t>
       </w:r>
       <w:r>
-        <w:t xml:space="preserve">We hope many users will enjoy both options for their respective strengths.</w:t>
+        <w:t xml:space="preserve">We hope many users will appreciate both options for their respective strengths.</w:t>
+      </w:r>
+    </w:p>
+    <w:p>
+      <w:pPr>
+        <w:pStyle w:val="DivCol"/>
+      </w:pPr>
+      <w:r>
+        <w:t xml:space="preserve">KV: Not sure what the intended message is here. There appear to be several ideas mixed together. Raw data fastq files from sequencing aren’t by themselves</w:t>
+      </w:r>
+      <w:r>
+        <w:t xml:space="preserve"> </w:t>
+      </w:r>
+      <w:r>
+        <w:t xml:space="preserve">“</w:t>
+      </w:r>
+      <w:r>
+        <w:t xml:space="preserve">benchmarks of quality.</w:t>
+      </w:r>
+      <w:r>
+        <w:t xml:space="preserve">”</w:t>
+      </w:r>
+      <w:r>
+        <w:t xml:space="preserve"> </w:t>
+      </w:r>
+      <w:r>
+        <w:t xml:space="preserve">Raw data downloaded from a data repository like the NCBI SRA can be vetted with nuccomp.</w:t>
+      </w:r>
+    </w:p>
+    <w:p>
+      <w:pPr>
+        <w:pStyle w:val="DivCol"/>
+      </w:pPr>
+      <w:r>
+        <w:t xml:space="preserve">BK: Trying too hard to finish strong?</w:t>
       </w:r>
     </w:p>
     <w:p>

</xml_diff>